<commit_message>
Added section headings to reference document
</commit_message>
<xml_diff>
--- a/Docs/MathsDemo Manual.docx
+++ b/Docs/MathsDemo Manual.docx
@@ -1,6 +1,6 @@
 
 <file path=word/document.xml><?xml version="1.0" encoding="utf-8"?>
-<w:document xmlns:wpc="http://schemas.microsoft.com/office/word/2010/wordprocessingCanvas" xmlns:cx="http://schemas.microsoft.com/office/drawing/2014/chartex" xmlns:cx1="http://schemas.microsoft.com/office/drawing/2015/9/8/chartex" xmlns:cx2="http://schemas.microsoft.com/office/drawing/2015/10/21/chartex" xmlns:cx3="http://schemas.microsoft.com/office/drawing/2016/5/9/chartex" xmlns:cx4="http://schemas.microsoft.com/office/drawing/2016/5/10/chartex" xmlns:cx5="http://schemas.microsoft.com/office/drawing/2016/5/11/chartex" xmlns:mc="http://schemas.openxmlformats.org/markup-compatibility/2006" xmlns:o="urn:schemas-microsoft-com:office:office" xmlns:r="http://schemas.openxmlformats.org/officeDocument/2006/relationships" xmlns:m="http://schemas.openxmlformats.org/officeDocument/2006/math" xmlns:v="urn:schemas-microsoft-com:vml" xmlns:wp14="http://schemas.microsoft.com/office/word/2010/wordprocessingDrawing" xmlns:wp="http://schemas.openxmlformats.org/drawingml/2006/wordprocessingDrawing" xmlns:w10="urn:schemas-microsoft-com:office:word" xmlns:w="http://schemas.openxmlformats.org/wordprocessingml/2006/main" xmlns:w14="http://schemas.microsoft.com/office/word/2010/wordml" xmlns:w15="http://schemas.microsoft.com/office/word/2012/wordml" xmlns:w16se="http://schemas.microsoft.com/office/word/2015/wordml/symex" xmlns:wpg="http://schemas.microsoft.com/office/word/2010/wordprocessingGroup" xmlns:wpi="http://schemas.microsoft.com/office/word/2010/wordprocessingInk" xmlns:wne="http://schemas.microsoft.com/office/word/2006/wordml" xmlns:wps="http://schemas.microsoft.com/office/word/2010/wordprocessingShape" mc:Ignorable="w14 w15 w16se wp14">
+<w:document xmlns:wpc="http://schemas.microsoft.com/office/word/2010/wordprocessingCanvas" xmlns:cx="http://schemas.microsoft.com/office/drawing/2014/chartex" xmlns:mc="http://schemas.openxmlformats.org/markup-compatibility/2006" xmlns:o="urn:schemas-microsoft-com:office:office" xmlns:r="http://schemas.openxmlformats.org/officeDocument/2006/relationships" xmlns:m="http://schemas.openxmlformats.org/officeDocument/2006/math" xmlns:v="urn:schemas-microsoft-com:vml" xmlns:wp14="http://schemas.microsoft.com/office/word/2010/wordprocessingDrawing" xmlns:wp="http://schemas.openxmlformats.org/drawingml/2006/wordprocessingDrawing" xmlns:w10="urn:schemas-microsoft-com:office:word" xmlns:w="http://schemas.openxmlformats.org/wordprocessingml/2006/main" xmlns:w14="http://schemas.microsoft.com/office/word/2010/wordml" xmlns:w15="http://schemas.microsoft.com/office/word/2012/wordml" xmlns:w16se="http://schemas.microsoft.com/office/word/2015/wordml/symex" xmlns:wpg="http://schemas.microsoft.com/office/word/2010/wordprocessingGroup" xmlns:wpi="http://schemas.microsoft.com/office/word/2010/wordprocessingInk" xmlns:wne="http://schemas.microsoft.com/office/word/2006/wordml" xmlns:wps="http://schemas.microsoft.com/office/word/2010/wordprocessingShape" mc:Ignorable="w14 w15 w16se wp14">
   <w:body>
     <w:p>
       <w:pPr>
@@ -9,8 +9,735 @@
       <w:r>
         <w:t>Manual</w:t>
       </w:r>
-      <w:bookmarkStart w:id="0" w:name="_GoBack"/>
+    </w:p>
+    <w:p>
+      <w:r>
+        <w:br w:type="page"/>
+      </w:r>
+    </w:p>
+    <w:p>
+      <w:pPr>
+        <w:pStyle w:val="Heading1"/>
+      </w:pPr>
+      <w:r>
+        <w:lastRenderedPageBreak/>
+        <w:t>Contents</w:t>
+      </w:r>
+    </w:p>
+    <w:p>
+      <w:r>
+        <w:rPr>
+          <w:b/>
+        </w:rPr>
+        <w:fldChar w:fldCharType="begin"/>
+      </w:r>
+      <w:r>
+        <w:rPr>
+          <w:b/>
+        </w:rPr>
+        <w:instrText xml:space="preserve"> REF _Ref482107303 \h </w:instrText>
+      </w:r>
+      <w:r>
+        <w:rPr>
+          <w:b/>
+        </w:rPr>
+      </w:r>
+      <w:r>
+        <w:rPr>
+          <w:b/>
+        </w:rPr>
+        <w:instrText xml:space="preserve"> \* MERGEFORMAT </w:instrText>
+      </w:r>
+      <w:r>
+        <w:rPr>
+          <w:b/>
+        </w:rPr>
+        <w:fldChar w:fldCharType="separate"/>
+      </w:r>
+      <w:r>
+        <w:rPr>
+          <w:b/>
+        </w:rPr>
+        <w:t>Maths Demo</w:t>
+      </w:r>
+      <w:r>
+        <w:rPr>
+          <w:b/>
+        </w:rPr>
+        <w:fldChar w:fldCharType="end"/>
+      </w:r>
+      <w:r>
+        <w:tab/>
+      </w:r>
+      <w:r>
+        <w:tab/>
+      </w:r>
+      <w:r>
+        <w:tab/>
+      </w:r>
+      <w:r>
+        <w:fldChar w:fldCharType="begin"/>
+      </w:r>
+      <w:r>
+        <w:instrText xml:space="preserve"> PAGEREF _Ref482107303 \h </w:instrText>
+      </w:r>
+      <w:r>
+        <w:fldChar w:fldCharType="separate"/>
+      </w:r>
+      <w:r>
+        <w:rPr>
+          <w:noProof/>
+        </w:rPr>
+        <w:t>3</w:t>
+      </w:r>
+      <w:r>
+        <w:fldChar w:fldCharType="end"/>
+      </w:r>
+    </w:p>
+    <w:p>
+      <w:r>
+        <w:rPr>
+          <w:b/>
+        </w:rPr>
+        <w:fldChar w:fldCharType="begin"/>
+      </w:r>
+      <w:r>
+        <w:rPr>
+          <w:b/>
+        </w:rPr>
+        <w:instrText xml:space="preserve"> REF _Ref482107033 \h </w:instrText>
+      </w:r>
+      <w:r>
+        <w:rPr>
+          <w:b/>
+        </w:rPr>
+      </w:r>
+      <w:r>
+        <w:rPr>
+          <w:b/>
+        </w:rPr>
+        <w:instrText xml:space="preserve"> \* MERGEFORMAT </w:instrText>
+      </w:r>
+      <w:r>
+        <w:rPr>
+          <w:b/>
+        </w:rPr>
+        <w:fldChar w:fldCharType="separate"/>
+      </w:r>
+      <w:r>
+        <w:rPr>
+          <w:b/>
+        </w:rPr>
+        <w:t>Tank Game</w:t>
+      </w:r>
+      <w:r>
+        <w:rPr>
+          <w:b/>
+        </w:rPr>
+        <w:fldChar w:fldCharType="end"/>
+      </w:r>
+      <w:r>
+        <w:tab/>
+      </w:r>
+      <w:r>
+        <w:tab/>
+      </w:r>
+      <w:r>
+        <w:tab/>
+      </w:r>
+      <w:r>
+        <w:fldChar w:fldCharType="begin"/>
+      </w:r>
+      <w:r>
+        <w:instrText xml:space="preserve"> PAGEREF _Ref482107033 \h </w:instrText>
+      </w:r>
+      <w:r>
+        <w:fldChar w:fldCharType="separate"/>
+      </w:r>
+      <w:r>
+        <w:rPr>
+          <w:noProof/>
+        </w:rPr>
+        <w:t>3</w:t>
+      </w:r>
+      <w:r>
+        <w:fldChar w:fldCharType="end"/>
+      </w:r>
+    </w:p>
+    <w:p>
+      <w:r>
+        <w:rPr>
+          <w:b/>
+        </w:rPr>
+        <w:fldChar w:fldCharType="begin"/>
+      </w:r>
+      <w:r>
+        <w:rPr>
+          <w:b/>
+        </w:rPr>
+        <w:instrText xml:space="preserve"> REF _Ref482107040 \h </w:instrText>
+      </w:r>
+      <w:r>
+        <w:rPr>
+          <w:b/>
+        </w:rPr>
+      </w:r>
+      <w:r>
+        <w:rPr>
+          <w:b/>
+        </w:rPr>
+        <w:instrText xml:space="preserve"> \* MERGEFORMAT </w:instrText>
+      </w:r>
+      <w:r>
+        <w:rPr>
+          <w:b/>
+        </w:rPr>
+        <w:fldChar w:fldCharType="separate"/>
+      </w:r>
+      <w:r>
+        <w:rPr>
+          <w:b/>
+        </w:rPr>
+        <w:t>Robot Arm Game</w:t>
+      </w:r>
+      <w:r>
+        <w:rPr>
+          <w:b/>
+        </w:rPr>
+        <w:fldChar w:fldCharType="end"/>
+      </w:r>
+      <w:r>
+        <w:tab/>
+      </w:r>
+      <w:r>
+        <w:tab/>
+      </w:r>
+      <w:r>
+        <w:fldChar w:fldCharType="begin"/>
+      </w:r>
+      <w:r>
+        <w:instrText xml:space="preserve"> PAGEREF _Ref482107040 \h </w:instrText>
+      </w:r>
+      <w:r>
+        <w:fldChar w:fldCharType="separate"/>
+      </w:r>
+      <w:r>
+        <w:rPr>
+          <w:noProof/>
+        </w:rPr>
+        <w:t>4</w:t>
+      </w:r>
+      <w:r>
+        <w:fldChar w:fldCharType="end"/>
+      </w:r>
+    </w:p>
+    <w:p>
+      <w:r>
+        <w:rPr>
+          <w:b/>
+        </w:rPr>
+        <w:fldChar w:fldCharType="begin"/>
+      </w:r>
+      <w:r>
+        <w:rPr>
+          <w:b/>
+        </w:rPr>
+        <w:instrText xml:space="preserve"> REF _Ref482107046 \h </w:instrText>
+      </w:r>
+      <w:r>
+        <w:rPr>
+          <w:b/>
+        </w:rPr>
+      </w:r>
+      <w:r>
+        <w:rPr>
+          <w:b/>
+        </w:rPr>
+        <w:instrText xml:space="preserve"> \* MERGEFORMAT </w:instrText>
+      </w:r>
+      <w:r>
+        <w:rPr>
+          <w:b/>
+        </w:rPr>
+        <w:fldChar w:fldCharType="separate"/>
+      </w:r>
+      <w:r>
+        <w:rPr>
+          <w:b/>
+        </w:rPr>
+        <w:t>3D Game</w:t>
+      </w:r>
+      <w:r>
+        <w:rPr>
+          <w:b/>
+        </w:rPr>
+        <w:fldChar w:fldCharType="end"/>
+      </w:r>
+      <w:r>
+        <w:tab/>
+      </w:r>
+      <w:r>
+        <w:tab/>
+      </w:r>
+      <w:r>
+        <w:tab/>
+      </w:r>
+      <w:r>
+        <w:fldChar w:fldCharType="begin"/>
+      </w:r>
+      <w:r>
+        <w:instrText xml:space="preserve"> PAGEREF _Ref482107046 \h </w:instrText>
+      </w:r>
+      <w:r>
+        <w:fldChar w:fldCharType="separate"/>
+      </w:r>
+      <w:r>
+        <w:rPr>
+          <w:noProof/>
+        </w:rPr>
+        <w:t>5</w:t>
+      </w:r>
+      <w:r>
+        <w:fldChar w:fldCharType="end"/>
+      </w:r>
+    </w:p>
+    <w:p>
+      <w:pPr>
+        <w:rPr>
+          <w:rFonts w:asciiTheme="majorHAnsi" w:eastAsiaTheme="majorEastAsia" w:hAnsiTheme="majorHAnsi" w:cstheme="majorBidi"/>
+          <w:color w:val="2E74B5" w:themeColor="accent1" w:themeShade="BF"/>
+          <w:sz w:val="32"/>
+          <w:szCs w:val="32"/>
+        </w:rPr>
+      </w:pPr>
+      <w:r>
+        <w:br w:type="page"/>
+      </w:r>
+    </w:p>
+    <w:p>
+      <w:pPr>
+        <w:pStyle w:val="Heading1"/>
+      </w:pPr>
+      <w:bookmarkStart w:id="0" w:name="_Ref482107033"/>
+      <w:bookmarkStart w:id="1" w:name="_Ref482107303"/>
+      <w:r>
+        <w:lastRenderedPageBreak/>
+        <w:t>Maths Demo</w:t>
+      </w:r>
+      <w:bookmarkEnd w:id="1"/>
+    </w:p>
+    <w:p/>
+    <w:p>
+      <w:pPr>
+        <w:pStyle w:val="Heading2"/>
+      </w:pPr>
+      <w:r>
+        <w:t>Controls</w:t>
+      </w:r>
+    </w:p>
+    <w:tbl>
+      <w:tblPr>
+        <w:tblStyle w:val="TableGrid"/>
+        <w:tblW w:w="0" w:type="auto"/>
+        <w:tblLook w:val="04A0" w:firstRow="1" w:lastRow="0" w:firstColumn="1" w:lastColumn="0" w:noHBand="0" w:noVBand="1"/>
+      </w:tblPr>
+      <w:tblGrid>
+        <w:gridCol w:w="4508"/>
+        <w:gridCol w:w="4508"/>
+      </w:tblGrid>
+      <w:tr>
+        <w:tc>
+          <w:tcPr>
+            <w:tcW w:w="4508" w:type="dxa"/>
+          </w:tcPr>
+          <w:p>
+            <w:pPr>
+              <w:rPr>
+                <w:b/>
+              </w:rPr>
+            </w:pPr>
+            <w:r>
+              <w:rPr>
+                <w:b/>
+              </w:rPr>
+              <w:t>Action</w:t>
+            </w:r>
+          </w:p>
+        </w:tc>
+        <w:tc>
+          <w:tcPr>
+            <w:tcW w:w="4508" w:type="dxa"/>
+          </w:tcPr>
+          <w:p>
+            <w:pPr>
+              <w:rPr>
+                <w:b/>
+              </w:rPr>
+            </w:pPr>
+            <w:r>
+              <w:rPr>
+                <w:b/>
+              </w:rPr>
+              <w:t>Key</w:t>
+            </w:r>
+          </w:p>
+        </w:tc>
+      </w:tr>
+      <w:tr>
+        <w:tc>
+          <w:tcPr>
+            <w:tcW w:w="4508" w:type="dxa"/>
+          </w:tcPr>
+          <w:p>
+            <w:r>
+              <w:t>Go to Tank Game</w:t>
+            </w:r>
+          </w:p>
+        </w:tc>
+        <w:tc>
+          <w:tcPr>
+            <w:tcW w:w="4508" w:type="dxa"/>
+          </w:tcPr>
+          <w:p>
+            <w:r>
+              <w:t>1</w:t>
+            </w:r>
+          </w:p>
+        </w:tc>
+      </w:tr>
+      <w:tr>
+        <w:tc>
+          <w:tcPr>
+            <w:tcW w:w="4508" w:type="dxa"/>
+          </w:tcPr>
+          <w:p>
+            <w:r>
+              <w:t>Go to Robot Arm Game</w:t>
+            </w:r>
+          </w:p>
+        </w:tc>
+        <w:tc>
+          <w:tcPr>
+            <w:tcW w:w="4508" w:type="dxa"/>
+          </w:tcPr>
+          <w:p>
+            <w:r>
+              <w:t>2</w:t>
+            </w:r>
+          </w:p>
+        </w:tc>
+      </w:tr>
+      <w:tr>
+        <w:tc>
+          <w:tcPr>
+            <w:tcW w:w="4508" w:type="dxa"/>
+          </w:tcPr>
+          <w:p>
+            <w:r>
+              <w:t>Go to 3D Game</w:t>
+            </w:r>
+            <w:bookmarkStart w:id="2" w:name="_GoBack"/>
+            <w:bookmarkEnd w:id="2"/>
+          </w:p>
+        </w:tc>
+        <w:tc>
+          <w:tcPr>
+            <w:tcW w:w="4508" w:type="dxa"/>
+          </w:tcPr>
+          <w:p>
+            <w:r>
+              <w:t>3</w:t>
+            </w:r>
+          </w:p>
+        </w:tc>
+      </w:tr>
+      <w:tr>
+        <w:tc>
+          <w:tcPr>
+            <w:tcW w:w="4508" w:type="dxa"/>
+          </w:tcPr>
+          <w:p>
+            <w:r>
+              <w:t>Quit</w:t>
+            </w:r>
+          </w:p>
+        </w:tc>
+        <w:tc>
+          <w:tcPr>
+            <w:tcW w:w="4508" w:type="dxa"/>
+          </w:tcPr>
+          <w:p>
+            <w:r>
+              <w:t>ESC</w:t>
+            </w:r>
+          </w:p>
+        </w:tc>
+      </w:tr>
+      <w:tr>
+        <w:tc>
+          <w:tcPr>
+            <w:tcW w:w="4508" w:type="dxa"/>
+          </w:tcPr>
+          <w:p>
+            <w:r>
+              <w:t>Reset all games</w:t>
+            </w:r>
+          </w:p>
+        </w:tc>
+        <w:tc>
+          <w:tcPr>
+            <w:tcW w:w="4508" w:type="dxa"/>
+          </w:tcPr>
+          <w:p>
+            <w:r>
+              <w:t>BACKSPACE</w:t>
+            </w:r>
+          </w:p>
+        </w:tc>
+      </w:tr>
+    </w:tbl>
+    <w:p/>
+    <w:p/>
+    <w:p>
+      <w:pPr>
+        <w:rPr>
+          <w:rFonts w:asciiTheme="majorHAnsi" w:eastAsiaTheme="majorEastAsia" w:hAnsiTheme="majorHAnsi" w:cstheme="majorBidi"/>
+          <w:color w:val="2E74B5" w:themeColor="accent1" w:themeShade="BF"/>
+          <w:sz w:val="32"/>
+          <w:szCs w:val="32"/>
+        </w:rPr>
+      </w:pPr>
+      <w:r>
+        <w:br w:type="page"/>
+      </w:r>
+    </w:p>
+    <w:p>
+      <w:pPr>
+        <w:pStyle w:val="Heading1"/>
+      </w:pPr>
+      <w:r>
+        <w:lastRenderedPageBreak/>
+        <w:t>Tank Game</w:t>
+      </w:r>
       <w:bookmarkEnd w:id="0"/>
+    </w:p>
+    <w:p/>
+    <w:p>
+      <w:pPr>
+        <w:pStyle w:val="Heading2"/>
+      </w:pPr>
+      <w:r>
+        <w:t>Controls</w:t>
+      </w:r>
+    </w:p>
+    <w:p/>
+    <w:tbl>
+      <w:tblPr>
+        <w:tblStyle w:val="TableGrid"/>
+        <w:tblW w:w="0" w:type="auto"/>
+        <w:tblLook w:val="04A0" w:firstRow="1" w:lastRow="0" w:firstColumn="1" w:lastColumn="0" w:noHBand="0" w:noVBand="1"/>
+      </w:tblPr>
+      <w:tblGrid>
+        <w:gridCol w:w="4508"/>
+        <w:gridCol w:w="4508"/>
+      </w:tblGrid>
+      <w:tr>
+        <w:tc>
+          <w:tcPr>
+            <w:tcW w:w="4508" w:type="dxa"/>
+          </w:tcPr>
+          <w:p>
+            <w:pPr>
+              <w:rPr>
+                <w:b/>
+              </w:rPr>
+            </w:pPr>
+            <w:r>
+              <w:rPr>
+                <w:b/>
+              </w:rPr>
+              <w:t>Action</w:t>
+            </w:r>
+          </w:p>
+        </w:tc>
+        <w:tc>
+          <w:tcPr>
+            <w:tcW w:w="4508" w:type="dxa"/>
+          </w:tcPr>
+          <w:p>
+            <w:pPr>
+              <w:rPr>
+                <w:b/>
+              </w:rPr>
+            </w:pPr>
+            <w:r>
+              <w:rPr>
+                <w:b/>
+              </w:rPr>
+              <w:t>Key</w:t>
+            </w:r>
+          </w:p>
+        </w:tc>
+      </w:tr>
+      <w:tr>
+        <w:tc>
+          <w:tcPr>
+            <w:tcW w:w="4508" w:type="dxa"/>
+          </w:tcPr>
+          <w:p>
+            <w:r>
+              <w:t>Turn tank</w:t>
+            </w:r>
+          </w:p>
+        </w:tc>
+        <w:tc>
+          <w:tcPr>
+            <w:tcW w:w="4508" w:type="dxa"/>
+          </w:tcPr>
+          <w:p>
+            <w:r>
+              <w:t>A,D</w:t>
+            </w:r>
+          </w:p>
+        </w:tc>
+      </w:tr>
+      <w:tr>
+        <w:tc>
+          <w:tcPr>
+            <w:tcW w:w="4508" w:type="dxa"/>
+          </w:tcPr>
+          <w:p>
+            <w:r>
+              <w:t>Turn turret</w:t>
+            </w:r>
+          </w:p>
+        </w:tc>
+        <w:tc>
+          <w:tcPr>
+            <w:tcW w:w="4508" w:type="dxa"/>
+          </w:tcPr>
+          <w:p>
+            <w:r>
+              <w:t>Q,E</w:t>
+            </w:r>
+          </w:p>
+        </w:tc>
+      </w:tr>
+      <w:tr>
+        <w:tc>
+          <w:tcPr>
+            <w:tcW w:w="4508" w:type="dxa"/>
+          </w:tcPr>
+          <w:p>
+            <w:r>
+              <w:t>Move forwards</w:t>
+            </w:r>
+          </w:p>
+        </w:tc>
+        <w:tc>
+          <w:tcPr>
+            <w:tcW w:w="4508" w:type="dxa"/>
+          </w:tcPr>
+          <w:p>
+            <w:r>
+              <w:t>W</w:t>
+            </w:r>
+          </w:p>
+        </w:tc>
+      </w:tr>
+      <w:tr>
+        <w:tc>
+          <w:tcPr>
+            <w:tcW w:w="4508" w:type="dxa"/>
+          </w:tcPr>
+          <w:p>
+            <w:r>
+              <w:t>Move backwards</w:t>
+            </w:r>
+          </w:p>
+        </w:tc>
+        <w:tc>
+          <w:tcPr>
+            <w:tcW w:w="4508" w:type="dxa"/>
+          </w:tcPr>
+          <w:p>
+            <w:r>
+              <w:t>S</w:t>
+            </w:r>
+          </w:p>
+        </w:tc>
+      </w:tr>
+      <w:tr>
+        <w:tc>
+          <w:tcPr>
+            <w:tcW w:w="4508" w:type="dxa"/>
+          </w:tcPr>
+          <w:p>
+            <w:r>
+              <w:t>Fire cannon</w:t>
+            </w:r>
+          </w:p>
+        </w:tc>
+        <w:tc>
+          <w:tcPr>
+            <w:tcW w:w="4508" w:type="dxa"/>
+          </w:tcPr>
+          <w:p>
+            <w:r>
+              <w:t>SPACEBAR</w:t>
+            </w:r>
+          </w:p>
+        </w:tc>
+      </w:tr>
+    </w:tbl>
+    <w:p>
+      <w:pPr>
+        <w:pStyle w:val="Heading2"/>
+        <w:rPr>
+          <w:rFonts w:asciiTheme="minorHAnsi" w:eastAsiaTheme="minorHAnsi" w:hAnsiTheme="minorHAnsi" w:cstheme="minorBidi"/>
+          <w:color w:val="auto"/>
+          <w:sz w:val="22"/>
+          <w:szCs w:val="22"/>
+        </w:rPr>
+      </w:pPr>
+      <w:r>
+        <w:br w:type="page"/>
+      </w:r>
+    </w:p>
+    <w:p>
+      <w:pPr>
+        <w:pStyle w:val="Heading1"/>
+      </w:pPr>
+      <w:bookmarkStart w:id="3" w:name="_Ref482107040"/>
+      <w:r>
+        <w:lastRenderedPageBreak/>
+        <w:t>Robot Arm Game</w:t>
+      </w:r>
+      <w:bookmarkEnd w:id="3"/>
+    </w:p>
+    <w:p>
+      <w:pPr>
+        <w:rPr>
+          <w:rFonts w:asciiTheme="majorHAnsi" w:eastAsiaTheme="majorEastAsia" w:hAnsiTheme="majorHAnsi" w:cstheme="majorBidi"/>
+          <w:color w:val="2E74B5" w:themeColor="accent1" w:themeShade="BF"/>
+          <w:sz w:val="32"/>
+          <w:szCs w:val="32"/>
+        </w:rPr>
+      </w:pPr>
+      <w:r>
+        <w:br w:type="page"/>
+      </w:r>
+    </w:p>
+    <w:p>
+      <w:pPr>
+        <w:pStyle w:val="Heading1"/>
+      </w:pPr>
+      <w:bookmarkStart w:id="4" w:name="_Ref482107046"/>
+      <w:r>
+        <w:lastRenderedPageBreak/>
+        <w:t>3D Game</w:t>
+      </w:r>
+      <w:bookmarkEnd w:id="4"/>
     </w:p>
     <w:sectPr>
       <w:pgSz w:w="11906" w:h="16838"/>
@@ -39,7 +766,7 @@
       </w:pPr>
     </w:pPrDefault>
   </w:docDefaults>
-  <w:latentStyles w:defLockedState="0" w:defUIPriority="99" w:defSemiHidden="0" w:defUnhideWhenUsed="0" w:defQFormat="0" w:count="374">
+  <w:latentStyles w:defLockedState="0" w:defUIPriority="99" w:defSemiHidden="0" w:defUnhideWhenUsed="0" w:defQFormat="0" w:count="371">
     <w:lsdException w:name="Normal" w:uiPriority="0" w:qFormat="1"/>
     <w:lsdException w:name="heading 1" w:uiPriority="9" w:qFormat="1"/>
     <w:lsdException w:name="heading 2" w:semiHidden="1" w:uiPriority="9" w:unhideWhenUsed="1" w:qFormat="1"/>
@@ -145,6 +872,7 @@
     <w:lsdException w:name="HTML Sample" w:semiHidden="1" w:unhideWhenUsed="1"/>
     <w:lsdException w:name="HTML Typewriter" w:semiHidden="1" w:unhideWhenUsed="1"/>
     <w:lsdException w:name="HTML Variable" w:semiHidden="1" w:unhideWhenUsed="1"/>
+    <w:lsdException w:name="Normal Table" w:semiHidden="1" w:unhideWhenUsed="1"/>
     <w:lsdException w:name="annotation subject" w:semiHidden="1" w:unhideWhenUsed="1"/>
     <w:lsdException w:name="No List" w:semiHidden="1" w:unhideWhenUsed="1"/>
     <w:lsdException w:name="Outline List 1" w:semiHidden="1" w:unhideWhenUsed="1"/>
@@ -190,9 +918,11 @@
     <w:lsdException w:name="Table Subtle 1" w:semiHidden="1" w:unhideWhenUsed="1"/>
     <w:lsdException w:name="Table Subtle 2" w:semiHidden="1" w:unhideWhenUsed="1"/>
     <w:lsdException w:name="Table Web 1" w:semiHidden="1" w:unhideWhenUsed="1"/>
+    <w:lsdException w:name="Table Web 2" w:semiHidden="1" w:unhideWhenUsed="1"/>
     <w:lsdException w:name="Table Web 3" w:semiHidden="1" w:unhideWhenUsed="1"/>
     <w:lsdException w:name="Balloon Text" w:semiHidden="1" w:unhideWhenUsed="1"/>
     <w:lsdException w:name="Table Grid" w:uiPriority="39"/>
+    <w:lsdException w:name="Table Theme" w:semiHidden="1" w:unhideWhenUsed="1"/>
     <w:lsdException w:name="Placeholder Text" w:semiHidden="1"/>
     <w:lsdException w:name="No Spacing" w:uiPriority="1" w:qFormat="1"/>
     <w:lsdException w:name="Light Shading" w:uiPriority="60"/>
@@ -408,13 +1138,53 @@
     <w:lsdException w:name="List Table 5 Dark Accent 6" w:uiPriority="50"/>
     <w:lsdException w:name="List Table 6 Colorful Accent 6" w:uiPriority="51"/>
     <w:lsdException w:name="List Table 7 Colorful Accent 6" w:uiPriority="52"/>
-    <w:lsdException w:name="Mention" w:semiHidden="1" w:unhideWhenUsed="1"/>
-    <w:lsdException w:name="Smart Hyperlink" w:semiHidden="1" w:unhideWhenUsed="1"/>
-    <w:lsdException w:name="Hashtag" w:semiHidden="1" w:unhideWhenUsed="1"/>
   </w:latentStyles>
   <w:style w:type="paragraph" w:default="1" w:styleId="Normal">
     <w:name w:val="Normal"/>
     <w:qFormat/>
+  </w:style>
+  <w:style w:type="paragraph" w:styleId="Heading1">
+    <w:name w:val="heading 1"/>
+    <w:basedOn w:val="Normal"/>
+    <w:next w:val="Normal"/>
+    <w:link w:val="Heading1Char"/>
+    <w:uiPriority w:val="9"/>
+    <w:qFormat/>
+    <w:rsid w:val="008557CB"/>
+    <w:pPr>
+      <w:keepNext/>
+      <w:keepLines/>
+      <w:spacing w:before="240" w:after="0"/>
+      <w:outlineLvl w:val="0"/>
+    </w:pPr>
+    <w:rPr>
+      <w:rFonts w:asciiTheme="majorHAnsi" w:eastAsiaTheme="majorEastAsia" w:hAnsiTheme="majorHAnsi" w:cstheme="majorBidi"/>
+      <w:color w:val="2E74B5" w:themeColor="accent1" w:themeShade="BF"/>
+      <w:sz w:val="32"/>
+      <w:szCs w:val="32"/>
+    </w:rPr>
+  </w:style>
+  <w:style w:type="paragraph" w:styleId="Heading2">
+    <w:name w:val="heading 2"/>
+    <w:basedOn w:val="Normal"/>
+    <w:next w:val="Normal"/>
+    <w:link w:val="Heading2Char"/>
+    <w:uiPriority w:val="9"/>
+    <w:unhideWhenUsed/>
+    <w:qFormat/>
+    <w:rsid w:val="008557CB"/>
+    <w:pPr>
+      <w:keepNext/>
+      <w:keepLines/>
+      <w:spacing w:before="40" w:after="0"/>
+      <w:outlineLvl w:val="1"/>
+    </w:pPr>
+    <w:rPr>
+      <w:rFonts w:asciiTheme="majorHAnsi" w:eastAsiaTheme="majorEastAsia" w:hAnsiTheme="majorHAnsi" w:cstheme="majorBidi"/>
+      <w:color w:val="2E74B5" w:themeColor="accent1" w:themeShade="BF"/>
+      <w:sz w:val="26"/>
+      <w:szCs w:val="26"/>
+    </w:rPr>
   </w:style>
   <w:style w:type="character" w:default="1" w:styleId="DefaultParagraphFont">
     <w:name w:val="Default Paragraph Font"/>
@@ -476,6 +1246,51 @@
       <w:sz w:val="56"/>
       <w:szCs w:val="56"/>
     </w:rPr>
+  </w:style>
+  <w:style w:type="character" w:customStyle="1" w:styleId="Heading1Char">
+    <w:name w:val="Heading 1 Char"/>
+    <w:basedOn w:val="DefaultParagraphFont"/>
+    <w:link w:val="Heading1"/>
+    <w:uiPriority w:val="9"/>
+    <w:rsid w:val="008557CB"/>
+    <w:rPr>
+      <w:rFonts w:asciiTheme="majorHAnsi" w:eastAsiaTheme="majorEastAsia" w:hAnsiTheme="majorHAnsi" w:cstheme="majorBidi"/>
+      <w:color w:val="2E74B5" w:themeColor="accent1" w:themeShade="BF"/>
+      <w:sz w:val="32"/>
+      <w:szCs w:val="32"/>
+    </w:rPr>
+  </w:style>
+  <w:style w:type="character" w:customStyle="1" w:styleId="Heading2Char">
+    <w:name w:val="Heading 2 Char"/>
+    <w:basedOn w:val="DefaultParagraphFont"/>
+    <w:link w:val="Heading2"/>
+    <w:uiPriority w:val="9"/>
+    <w:rsid w:val="008557CB"/>
+    <w:rPr>
+      <w:rFonts w:asciiTheme="majorHAnsi" w:eastAsiaTheme="majorEastAsia" w:hAnsiTheme="majorHAnsi" w:cstheme="majorBidi"/>
+      <w:color w:val="2E74B5" w:themeColor="accent1" w:themeShade="BF"/>
+      <w:sz w:val="26"/>
+      <w:szCs w:val="26"/>
+    </w:rPr>
+  </w:style>
+  <w:style w:type="table" w:styleId="TableGrid">
+    <w:name w:val="Table Grid"/>
+    <w:basedOn w:val="TableNormal"/>
+    <w:uiPriority w:val="39"/>
+    <w:rsid w:val="008557CB"/>
+    <w:pPr>
+      <w:spacing w:after="0" w:line="240" w:lineRule="auto"/>
+    </w:pPr>
+    <w:tblPr>
+      <w:tblBorders>
+        <w:top w:val="single" w:sz="4" w:space="0" w:color="auto"/>
+        <w:left w:val="single" w:sz="4" w:space="0" w:color="auto"/>
+        <w:bottom w:val="single" w:sz="4" w:space="0" w:color="auto"/>
+        <w:right w:val="single" w:sz="4" w:space="0" w:color="auto"/>
+        <w:insideH w:val="single" w:sz="4" w:space="0" w:color="auto"/>
+        <w:insideV w:val="single" w:sz="4" w:space="0" w:color="auto"/>
+      </w:tblBorders>
+    </w:tblPr>
   </w:style>
 </w:styles>
 </file>

</xml_diff>

<commit_message>
Added game descriptions to manual
</commit_message>
<xml_diff>
--- a/Docs/MathsDemo Manual.docx
+++ b/Docs/MathsDemo Manual.docx
@@ -1,16 +1,27 @@
 
 <file path=word/document.xml><?xml version="1.0" encoding="utf-8"?>
-<w:document xmlns:wpc="http://schemas.microsoft.com/office/word/2010/wordprocessingCanvas" xmlns:cx="http://schemas.microsoft.com/office/drawing/2014/chartex" xmlns:mc="http://schemas.openxmlformats.org/markup-compatibility/2006" xmlns:o="urn:schemas-microsoft-com:office:office" xmlns:r="http://schemas.openxmlformats.org/officeDocument/2006/relationships" xmlns:m="http://schemas.openxmlformats.org/officeDocument/2006/math" xmlns:v="urn:schemas-microsoft-com:vml" xmlns:wp14="http://schemas.microsoft.com/office/word/2010/wordprocessingDrawing" xmlns:wp="http://schemas.openxmlformats.org/drawingml/2006/wordprocessingDrawing" xmlns:w10="urn:schemas-microsoft-com:office:word" xmlns:w="http://schemas.openxmlformats.org/wordprocessingml/2006/main" xmlns:w14="http://schemas.microsoft.com/office/word/2010/wordml" xmlns:w15="http://schemas.microsoft.com/office/word/2012/wordml" xmlns:w16se="http://schemas.microsoft.com/office/word/2015/wordml/symex" xmlns:wpg="http://schemas.microsoft.com/office/word/2010/wordprocessingGroup" xmlns:wpi="http://schemas.microsoft.com/office/word/2010/wordprocessingInk" xmlns:wne="http://schemas.microsoft.com/office/word/2006/wordml" xmlns:wps="http://schemas.microsoft.com/office/word/2010/wordprocessingShape" mc:Ignorable="w14 w15 w16se wp14">
+<w:document xmlns:wpc="http://schemas.microsoft.com/office/word/2010/wordprocessingCanvas" xmlns:cx="http://schemas.microsoft.com/office/drawing/2014/chartex" xmlns:cx1="http://schemas.microsoft.com/office/drawing/2015/9/8/chartex" xmlns:cx2="http://schemas.microsoft.com/office/drawing/2015/10/21/chartex" xmlns:cx3="http://schemas.microsoft.com/office/drawing/2016/5/9/chartex" xmlns:cx4="http://schemas.microsoft.com/office/drawing/2016/5/10/chartex" xmlns:cx5="http://schemas.microsoft.com/office/drawing/2016/5/11/chartex" xmlns:mc="http://schemas.openxmlformats.org/markup-compatibility/2006" xmlns:o="urn:schemas-microsoft-com:office:office" xmlns:r="http://schemas.openxmlformats.org/officeDocument/2006/relationships" xmlns:m="http://schemas.openxmlformats.org/officeDocument/2006/math" xmlns:v="urn:schemas-microsoft-com:vml" xmlns:wp14="http://schemas.microsoft.com/office/word/2010/wordprocessingDrawing" xmlns:wp="http://schemas.openxmlformats.org/drawingml/2006/wordprocessingDrawing" xmlns:w10="urn:schemas-microsoft-com:office:word" xmlns:w="http://schemas.openxmlformats.org/wordprocessingml/2006/main" xmlns:w14="http://schemas.microsoft.com/office/word/2010/wordml" xmlns:w15="http://schemas.microsoft.com/office/word/2012/wordml" xmlns:w16se="http://schemas.microsoft.com/office/word/2015/wordml/symex" xmlns:wpg="http://schemas.microsoft.com/office/word/2010/wordprocessingGroup" xmlns:wpi="http://schemas.microsoft.com/office/word/2010/wordprocessingInk" xmlns:wne="http://schemas.microsoft.com/office/word/2006/wordml" xmlns:wps="http://schemas.microsoft.com/office/word/2010/wordprocessingShape" mc:Ignorable="w14 w15 w16se wp14">
   <w:body>
     <w:p>
       <w:pPr>
         <w:pStyle w:val="Title"/>
       </w:pPr>
+      <w:proofErr w:type="spellStart"/>
+      <w:r>
+        <w:t>MathsDemo</w:t>
+      </w:r>
+      <w:proofErr w:type="spellEnd"/>
+      <w:r>
+        <w:t xml:space="preserve"> Game </w:t>
+      </w:r>
       <w:r>
         <w:t>Manual</w:t>
       </w:r>
     </w:p>
     <w:p>
+      <w:r>
+        <w:t>By Leonard Andrew Spencer, 2017</w:t>
+      </w:r>
       <w:r>
         <w:br w:type="page"/>
       </w:r>
@@ -35,18 +46,12 @@
         <w:rPr>
           <w:b/>
         </w:rPr>
-        <w:instrText xml:space="preserve"> REF _Ref482107303 \h </w:instrText>
-      </w:r>
-      <w:r>
-        <w:rPr>
-          <w:b/>
-        </w:rPr>
-      </w:r>
-      <w:r>
-        <w:rPr>
-          <w:b/>
-        </w:rPr>
-        <w:instrText xml:space="preserve"> \* MERGEFORMAT </w:instrText>
+        <w:instrText xml:space="preserve"> REF _Ref482107303 \h  \* MERGEFORMAT </w:instrText>
+      </w:r>
+      <w:r>
+        <w:rPr>
+          <w:b/>
+        </w:rPr>
       </w:r>
       <w:r>
         <w:rPr>
@@ -105,18 +110,12 @@
         <w:rPr>
           <w:b/>
         </w:rPr>
-        <w:instrText xml:space="preserve"> REF _Ref482107033 \h </w:instrText>
-      </w:r>
-      <w:r>
-        <w:rPr>
-          <w:b/>
-        </w:rPr>
-      </w:r>
-      <w:r>
-        <w:rPr>
-          <w:b/>
-        </w:rPr>
-        <w:instrText xml:space="preserve"> \* MERGEFORMAT </w:instrText>
+        <w:instrText xml:space="preserve"> REF _Ref482107033 \h  \* MERGEFORMAT </w:instrText>
+      </w:r>
+      <w:r>
+        <w:rPr>
+          <w:b/>
+        </w:rPr>
       </w:r>
       <w:r>
         <w:rPr>
@@ -175,18 +174,12 @@
         <w:rPr>
           <w:b/>
         </w:rPr>
-        <w:instrText xml:space="preserve"> REF _Ref482107040 \h </w:instrText>
-      </w:r>
-      <w:r>
-        <w:rPr>
-          <w:b/>
-        </w:rPr>
-      </w:r>
-      <w:r>
-        <w:rPr>
-          <w:b/>
-        </w:rPr>
-        <w:instrText xml:space="preserve"> \* MERGEFORMAT </w:instrText>
+        <w:instrText xml:space="preserve"> REF _Ref482107040 \h  \* MERGEFORMAT </w:instrText>
+      </w:r>
+      <w:r>
+        <w:rPr>
+          <w:b/>
+        </w:rPr>
       </w:r>
       <w:r>
         <w:rPr>
@@ -242,18 +235,12 @@
         <w:rPr>
           <w:b/>
         </w:rPr>
-        <w:instrText xml:space="preserve"> REF _Ref482107046 \h </w:instrText>
-      </w:r>
-      <w:r>
-        <w:rPr>
-          <w:b/>
-        </w:rPr>
-      </w:r>
-      <w:r>
-        <w:rPr>
-          <w:b/>
-        </w:rPr>
-        <w:instrText xml:space="preserve"> \* MERGEFORMAT </w:instrText>
+        <w:instrText xml:space="preserve"> REF _Ref482107046 \h  \* MERGEFORMAT </w:instrText>
+      </w:r>
+      <w:r>
+        <w:rPr>
+          <w:b/>
+        </w:rPr>
       </w:r>
       <w:r>
         <w:rPr>
@@ -318,15 +305,33 @@
       <w:pPr>
         <w:pStyle w:val="Heading1"/>
       </w:pPr>
-      <w:bookmarkStart w:id="0" w:name="_Ref482107033"/>
-      <w:bookmarkStart w:id="1" w:name="_Ref482107303"/>
+      <w:bookmarkStart w:id="0" w:name="_Ref482107303"/>
+      <w:bookmarkStart w:id="1" w:name="_Ref482107033"/>
       <w:r>
         <w:lastRenderedPageBreak/>
         <w:t>Maths Demo</w:t>
       </w:r>
-      <w:bookmarkEnd w:id="1"/>
-    </w:p>
-    <w:p/>
+      <w:bookmarkEnd w:id="0"/>
+    </w:p>
+    <w:p>
+      <w:r>
+        <w:t xml:space="preserve">This is an application demonstrating matrix hierarchies and collision detection using the </w:t>
+      </w:r>
+      <w:proofErr w:type="spellStart"/>
+      <w:r>
+        <w:t>lasmath</w:t>
+      </w:r>
+      <w:proofErr w:type="spellEnd"/>
+      <w:r>
+        <w:t xml:space="preserve"> maths library. It contains three games, which the </w:t>
+      </w:r>
+      <w:r>
+        <w:t>playe</w:t>
+      </w:r>
+      <w:r>
+        <w:t xml:space="preserve">r can switch between using the number bar on their keyboard. </w:t>
+      </w:r>
+    </w:p>
     <w:p>
       <w:pPr>
         <w:pStyle w:val="Heading2"/>
@@ -436,8 +441,6 @@
             <w:r>
               <w:t>Go to 3D Game</w:t>
             </w:r>
-            <w:bookmarkStart w:id="2" w:name="_GoBack"/>
-            <w:bookmarkEnd w:id="2"/>
           </w:p>
         </w:tc>
         <w:tc>
@@ -519,9 +522,13 @@
         <w:lastRenderedPageBreak/>
         <w:t>Tank Game</w:t>
       </w:r>
-      <w:bookmarkEnd w:id="0"/>
-    </w:p>
-    <w:p/>
+      <w:bookmarkEnd w:id="1"/>
+    </w:p>
+    <w:p>
+      <w:r>
+        <w:t xml:space="preserve">In this game, the player controls a green tank. The tank can be moved around the screen, stopping if it hits a wall or the screen edge and pushing around other objects it collides with. The tank’s turret is considered a part of the tank. The tank fires bullets from its turret, which bounce off walls and damage other objects in the game. Most objects are destroyed in 1 hit, but the spaceships and beige tank take two hits to destroy. </w:t>
+      </w:r>
+    </w:p>
     <w:p>
       <w:pPr>
         <w:pStyle w:val="Heading2"/>
@@ -595,9 +602,11 @@
             <w:tcW w:w="4508" w:type="dxa"/>
           </w:tcPr>
           <w:p>
+            <w:proofErr w:type="gramStart"/>
             <w:r>
               <w:t>A,D</w:t>
             </w:r>
+            <w:proofErr w:type="gramEnd"/>
           </w:p>
         </w:tc>
       </w:tr>
@@ -617,9 +626,11 @@
             <w:tcW w:w="4508" w:type="dxa"/>
           </w:tcPr>
           <w:p>
+            <w:proofErr w:type="gramStart"/>
             <w:r>
               <w:t>Q,E</w:t>
             </w:r>
+            <w:proofErr w:type="gramEnd"/>
           </w:p>
         </w:tc>
       </w:tr>
@@ -690,6 +701,24 @@
         </w:tc>
       </w:tr>
     </w:tbl>
+    <w:p>
+      <w:pPr>
+        <w:pStyle w:val="Heading2"/>
+      </w:pPr>
+    </w:p>
+    <w:p>
+      <w:pPr>
+        <w:pStyle w:val="Heading2"/>
+      </w:pPr>
+      <w:r>
+        <w:t>Features</w:t>
+      </w:r>
+    </w:p>
+    <w:p>
+      <w:r>
+        <w:t>This game demonstrates the use of a scene graph hierarchy to control the tank’s turret, and collision detection between circles(bullets), bounding boxes (the tank, its turret, walls, and other objects), and planes (the screen boundaries).</w:t>
+      </w:r>
+    </w:p>
     <w:p>
       <w:pPr>
         <w:pStyle w:val="Heading2"/>
@@ -707,13 +736,223 @@
     <w:p>
       <w:pPr>
         <w:pStyle w:val="Heading1"/>
+        <w:tabs>
+          <w:tab w:val="left" w:pos="2760"/>
+        </w:tabs>
       </w:pPr>
-      <w:bookmarkStart w:id="3" w:name="_Ref482107040"/>
+      <w:bookmarkStart w:id="2" w:name="_Ref482107040"/>
       <w:r>
         <w:lastRenderedPageBreak/>
         <w:t>Robot Arm Game</w:t>
       </w:r>
-      <w:bookmarkEnd w:id="3"/>
+      <w:bookmarkEnd w:id="2"/>
+      <w:r>
+        <w:tab/>
+      </w:r>
+    </w:p>
+    <w:p>
+      <w:r>
+        <w:t xml:space="preserve">In this game, the player controls a robot arm. The arm can be moved, and the shoulder, elbow, and wrist joint rotated. The hand can grab </w:t>
+      </w:r>
+      <w:r>
+        <w:t>other objects, move them around the screen, and drop them again.</w:t>
+      </w:r>
+      <w:r>
+        <w:t xml:space="preserve"> </w:t>
+      </w:r>
+      <w:r>
+        <w:t xml:space="preserve">Held objects can be used to push other objects around. While </w:t>
+      </w:r>
+      <w:proofErr w:type="gramStart"/>
+      <w:r>
+        <w:t>dropped</w:t>
+      </w:r>
+      <w:proofErr w:type="gramEnd"/>
+      <w:r>
+        <w:t xml:space="preserve"> objects are stopped by the screen boundary, held objects can be moved off screen (and will snap back into bounds if dropped off screen)</w:t>
+      </w:r>
+    </w:p>
+    <w:p>
+      <w:pPr>
+        <w:pStyle w:val="Heading2"/>
+      </w:pPr>
+      <w:r>
+        <w:t>Controls</w:t>
+      </w:r>
+    </w:p>
+    <w:tbl>
+      <w:tblPr>
+        <w:tblStyle w:val="TableGrid"/>
+        <w:tblW w:w="0" w:type="auto"/>
+        <w:tblLook w:val="04A0" w:firstRow="1" w:lastRow="0" w:firstColumn="1" w:lastColumn="0" w:noHBand="0" w:noVBand="1"/>
+      </w:tblPr>
+      <w:tblGrid>
+        <w:gridCol w:w="4508"/>
+        <w:gridCol w:w="4508"/>
+      </w:tblGrid>
+      <w:tr>
+        <w:tc>
+          <w:tcPr>
+            <w:tcW w:w="4508" w:type="dxa"/>
+          </w:tcPr>
+          <w:p>
+            <w:pPr>
+              <w:rPr>
+                <w:b/>
+              </w:rPr>
+            </w:pPr>
+            <w:r>
+              <w:rPr>
+                <w:b/>
+              </w:rPr>
+              <w:t>Action</w:t>
+            </w:r>
+          </w:p>
+        </w:tc>
+        <w:tc>
+          <w:tcPr>
+            <w:tcW w:w="4508" w:type="dxa"/>
+          </w:tcPr>
+          <w:p>
+            <w:pPr>
+              <w:rPr>
+                <w:b/>
+              </w:rPr>
+            </w:pPr>
+            <w:r>
+              <w:rPr>
+                <w:b/>
+              </w:rPr>
+              <w:t>Key</w:t>
+            </w:r>
+          </w:p>
+        </w:tc>
+      </w:tr>
+      <w:tr>
+        <w:tc>
+          <w:tcPr>
+            <w:tcW w:w="4508" w:type="dxa"/>
+          </w:tcPr>
+          <w:p>
+            <w:r>
+              <w:t>Move Arm</w:t>
+            </w:r>
+          </w:p>
+        </w:tc>
+        <w:tc>
+          <w:tcPr>
+            <w:tcW w:w="4508" w:type="dxa"/>
+          </w:tcPr>
+          <w:p>
+            <w:r>
+              <w:t>LEFT ARROW, RIGHT ARROW</w:t>
+            </w:r>
+          </w:p>
+        </w:tc>
+      </w:tr>
+      <w:tr>
+        <w:tc>
+          <w:tcPr>
+            <w:tcW w:w="4508" w:type="dxa"/>
+          </w:tcPr>
+          <w:p>
+            <w:r>
+              <w:t>Rotate Shoulder</w:t>
+            </w:r>
+          </w:p>
+        </w:tc>
+        <w:tc>
+          <w:tcPr>
+            <w:tcW w:w="4508" w:type="dxa"/>
+          </w:tcPr>
+          <w:p>
+            <w:proofErr w:type="gramStart"/>
+            <w:r>
+              <w:t>A,D</w:t>
+            </w:r>
+            <w:proofErr w:type="gramEnd"/>
+          </w:p>
+        </w:tc>
+      </w:tr>
+      <w:tr>
+        <w:tc>
+          <w:tcPr>
+            <w:tcW w:w="4508" w:type="dxa"/>
+          </w:tcPr>
+          <w:p>
+            <w:r>
+              <w:t>Rotate Elbow</w:t>
+            </w:r>
+          </w:p>
+        </w:tc>
+        <w:tc>
+          <w:tcPr>
+            <w:tcW w:w="4508" w:type="dxa"/>
+          </w:tcPr>
+          <w:p>
+            <w:proofErr w:type="gramStart"/>
+            <w:r>
+              <w:t>W,S</w:t>
+            </w:r>
+            <w:proofErr w:type="gramEnd"/>
+          </w:p>
+        </w:tc>
+      </w:tr>
+      <w:tr>
+        <w:tc>
+          <w:tcPr>
+            <w:tcW w:w="4508" w:type="dxa"/>
+          </w:tcPr>
+          <w:p>
+            <w:r>
+              <w:t>Rotate Writs</w:t>
+            </w:r>
+          </w:p>
+        </w:tc>
+        <w:tc>
+          <w:tcPr>
+            <w:tcW w:w="4508" w:type="dxa"/>
+          </w:tcPr>
+          <w:p>
+            <w:proofErr w:type="gramStart"/>
+            <w:r>
+              <w:t>Q,E</w:t>
+            </w:r>
+            <w:proofErr w:type="gramEnd"/>
+          </w:p>
+        </w:tc>
+      </w:tr>
+      <w:tr>
+        <w:tc>
+          <w:tcPr>
+            <w:tcW w:w="4508" w:type="dxa"/>
+          </w:tcPr>
+          <w:p>
+            <w:r>
+              <w:t>Grab/Release</w:t>
+            </w:r>
+          </w:p>
+        </w:tc>
+        <w:tc>
+          <w:tcPr>
+            <w:tcW w:w="4508" w:type="dxa"/>
+          </w:tcPr>
+          <w:p>
+            <w:r>
+              <w:t>SPACEBAR</w:t>
+            </w:r>
+          </w:p>
+        </w:tc>
+      </w:tr>
+    </w:tbl>
+    <w:p/>
+    <w:p>
+      <w:pPr>
+        <w:pStyle w:val="Heading2"/>
+      </w:pPr>
+      <w:r>
+        <w:t>Features</w:t>
+      </w:r>
     </w:p>
     <w:p>
       <w:pPr>
@@ -725,6 +964,28 @@
         </w:rPr>
       </w:pPr>
       <w:r>
+        <w:t xml:space="preserve">This game demonstrates a </w:t>
+      </w:r>
+      <w:proofErr w:type="gramStart"/>
+      <w:r>
+        <w:t>4 level</w:t>
+      </w:r>
+      <w:proofErr w:type="gramEnd"/>
+      <w:r>
+        <w:t xml:space="preserve"> scene graph hierarchy (</w:t>
+      </w:r>
+      <w:proofErr w:type="spellStart"/>
+      <w:r>
+        <w:t>RobotArm</w:t>
+      </w:r>
+      <w:proofErr w:type="spellEnd"/>
+      <w:r>
+        <w:t xml:space="preserve">-&gt;Shoulder-&gt;Elbow-&gt;Hand) and collision between boxes (objects, the hand) and planes (the screen boundaries). It also demonstrates objects </w:t>
+      </w:r>
+      <w:r>
+        <w:t xml:space="preserve">moving to a different node in a scene graph without changing their position in the game. </w:t>
+      </w:r>
+      <w:r>
         <w:br w:type="page"/>
       </w:r>
     </w:p>
@@ -732,11 +993,297 @@
       <w:pPr>
         <w:pStyle w:val="Heading1"/>
       </w:pPr>
-      <w:bookmarkStart w:id="4" w:name="_Ref482107046"/>
+      <w:bookmarkStart w:id="3" w:name="_Ref482107046"/>
       <w:r>
         <w:lastRenderedPageBreak/>
         <w:t>3D Game</w:t>
       </w:r>
+      <w:bookmarkEnd w:id="3"/>
+    </w:p>
+    <w:p>
+      <w:r>
+        <w:t>In this game the player controls a rocket</w:t>
+      </w:r>
+      <w:r>
+        <w:t xml:space="preserve"> (blue, with a yellow nose)</w:t>
+      </w:r>
+      <w:r>
+        <w:t xml:space="preserve"> flying around a solar system. The rocket can turn and roll,</w:t>
+      </w:r>
+      <w:r>
+        <w:t xml:space="preserve"> and accelerate forward. The player can switch between four viewpoints (the </w:t>
+      </w:r>
+      <w:r>
+        <w:t>origin</w:t>
+      </w:r>
+      <w:r>
+        <w:t>, the rocket, the blue planet, and the grey moon) and tilt, pan, or zoom their camera.</w:t>
+      </w:r>
+    </w:p>
+    <w:p>
+      <w:pPr>
+        <w:pStyle w:val="Heading2"/>
+      </w:pPr>
+      <w:r>
+        <w:t>Controls</w:t>
+      </w:r>
+    </w:p>
+    <w:tbl>
+      <w:tblPr>
+        <w:tblStyle w:val="TableGrid"/>
+        <w:tblW w:w="0" w:type="auto"/>
+        <w:tblLook w:val="04A0" w:firstRow="1" w:lastRow="0" w:firstColumn="1" w:lastColumn="0" w:noHBand="0" w:noVBand="1"/>
+      </w:tblPr>
+      <w:tblGrid>
+        <w:gridCol w:w="4508"/>
+        <w:gridCol w:w="4508"/>
+      </w:tblGrid>
+      <w:tr>
+        <w:tc>
+          <w:tcPr>
+            <w:tcW w:w="4508" w:type="dxa"/>
+          </w:tcPr>
+          <w:p>
+            <w:pPr>
+              <w:rPr>
+                <w:b/>
+              </w:rPr>
+            </w:pPr>
+            <w:r>
+              <w:rPr>
+                <w:b/>
+              </w:rPr>
+              <w:t>Action</w:t>
+            </w:r>
+          </w:p>
+        </w:tc>
+        <w:tc>
+          <w:tcPr>
+            <w:tcW w:w="4508" w:type="dxa"/>
+          </w:tcPr>
+          <w:p>
+            <w:pPr>
+              <w:rPr>
+                <w:b/>
+              </w:rPr>
+            </w:pPr>
+            <w:r>
+              <w:rPr>
+                <w:b/>
+              </w:rPr>
+              <w:t>Key</w:t>
+            </w:r>
+          </w:p>
+        </w:tc>
+      </w:tr>
+      <w:tr>
+        <w:tc>
+          <w:tcPr>
+            <w:tcW w:w="4508" w:type="dxa"/>
+          </w:tcPr>
+          <w:p>
+            <w:r>
+              <w:t>Yaw rocket</w:t>
+            </w:r>
+          </w:p>
+        </w:tc>
+        <w:tc>
+          <w:tcPr>
+            <w:tcW w:w="4508" w:type="dxa"/>
+          </w:tcPr>
+          <w:p>
+            <w:proofErr w:type="gramStart"/>
+            <w:r>
+              <w:t>A,D</w:t>
+            </w:r>
+            <w:proofErr w:type="gramEnd"/>
+          </w:p>
+        </w:tc>
+      </w:tr>
+      <w:tr>
+        <w:tc>
+          <w:tcPr>
+            <w:tcW w:w="4508" w:type="dxa"/>
+          </w:tcPr>
+          <w:p>
+            <w:r>
+              <w:t>Roll rocket</w:t>
+            </w:r>
+          </w:p>
+        </w:tc>
+        <w:tc>
+          <w:tcPr>
+            <w:tcW w:w="4508" w:type="dxa"/>
+          </w:tcPr>
+          <w:p>
+            <w:proofErr w:type="gramStart"/>
+            <w:r>
+              <w:t>Q,E</w:t>
+            </w:r>
+            <w:proofErr w:type="gramEnd"/>
+          </w:p>
+        </w:tc>
+      </w:tr>
+      <w:tr>
+        <w:tc>
+          <w:tcPr>
+            <w:tcW w:w="4508" w:type="dxa"/>
+          </w:tcPr>
+          <w:p>
+            <w:r>
+              <w:t>Pitch rocket</w:t>
+            </w:r>
+          </w:p>
+        </w:tc>
+        <w:tc>
+          <w:tcPr>
+            <w:tcW w:w="4508" w:type="dxa"/>
+          </w:tcPr>
+          <w:p>
+            <w:proofErr w:type="gramStart"/>
+            <w:r>
+              <w:t>W,S</w:t>
+            </w:r>
+            <w:proofErr w:type="gramEnd"/>
+          </w:p>
+        </w:tc>
+      </w:tr>
+      <w:tr>
+        <w:tc>
+          <w:tcPr>
+            <w:tcW w:w="4508" w:type="dxa"/>
+          </w:tcPr>
+          <w:p>
+            <w:r>
+              <w:t>Accelerate rocket</w:t>
+            </w:r>
+          </w:p>
+        </w:tc>
+        <w:tc>
+          <w:tcPr>
+            <w:tcW w:w="4508" w:type="dxa"/>
+          </w:tcPr>
+          <w:p>
+            <w:r>
+              <w:t>SPACEBAR</w:t>
+            </w:r>
+          </w:p>
+        </w:tc>
+      </w:tr>
+      <w:tr>
+        <w:tc>
+          <w:tcPr>
+            <w:tcW w:w="4508" w:type="dxa"/>
+          </w:tcPr>
+          <w:p>
+            <w:r>
+              <w:t>Pan camera</w:t>
+            </w:r>
+          </w:p>
+        </w:tc>
+        <w:tc>
+          <w:tcPr>
+            <w:tcW w:w="4508" w:type="dxa"/>
+          </w:tcPr>
+          <w:p>
+            <w:r>
+              <w:t>LEFT ARROW, RIGHT ARROW</w:t>
+            </w:r>
+          </w:p>
+        </w:tc>
+      </w:tr>
+      <w:tr>
+        <w:tc>
+          <w:tcPr>
+            <w:tcW w:w="4508" w:type="dxa"/>
+          </w:tcPr>
+          <w:p>
+            <w:r>
+              <w:t>Tilt camera</w:t>
+            </w:r>
+          </w:p>
+        </w:tc>
+        <w:tc>
+          <w:tcPr>
+            <w:tcW w:w="4508" w:type="dxa"/>
+          </w:tcPr>
+          <w:p>
+            <w:r>
+              <w:t>UP ARROW, DOWN ARROW</w:t>
+            </w:r>
+          </w:p>
+        </w:tc>
+      </w:tr>
+      <w:tr>
+        <w:tc>
+          <w:tcPr>
+            <w:tcW w:w="4508" w:type="dxa"/>
+          </w:tcPr>
+          <w:p>
+            <w:r>
+              <w:t>Zoom camera</w:t>
+            </w:r>
+          </w:p>
+        </w:tc>
+        <w:tc>
+          <w:tcPr>
+            <w:tcW w:w="4508" w:type="dxa"/>
+          </w:tcPr>
+          <w:p>
+            <w:r>
+              <w:t>RIGHT SHIFT, RIGHT CTRL</w:t>
+            </w:r>
+          </w:p>
+        </w:tc>
+      </w:tr>
+      <w:tr>
+        <w:tc>
+          <w:tcPr>
+            <w:tcW w:w="4508" w:type="dxa"/>
+          </w:tcPr>
+          <w:p>
+            <w:r>
+              <w:t>Change camera</w:t>
+            </w:r>
+          </w:p>
+        </w:tc>
+        <w:tc>
+          <w:tcPr>
+            <w:tcW w:w="4508" w:type="dxa"/>
+          </w:tcPr>
+          <w:p>
+            <w:r>
+              <w:t>V</w:t>
+            </w:r>
+          </w:p>
+        </w:tc>
+      </w:tr>
+    </w:tbl>
+    <w:p/>
+    <w:p>
+      <w:pPr>
+        <w:pStyle w:val="Heading2"/>
+      </w:pPr>
+      <w:r>
+        <w:t>Features</w:t>
+      </w:r>
+    </w:p>
+    <w:p>
+      <w:r>
+        <w:t xml:space="preserve">This game demonstrates </w:t>
+      </w:r>
+      <w:r>
+        <w:t xml:space="preserve">scene graph </w:t>
+      </w:r>
+      <w:proofErr w:type="spellStart"/>
+      <w:r>
+        <w:t>heirarchies</w:t>
+      </w:r>
+      <w:proofErr w:type="spellEnd"/>
+      <w:r>
+        <w:t xml:space="preserve"> (rocket-&gt;camera, planet-&gt;camera, planet-&gt;planet-&gt;camera) and 3D rotation. It also demonstrates using view and projection matrices</w:t>
+      </w:r>
+      <w:bookmarkStart w:id="4" w:name="_GoBack"/>
       <w:bookmarkEnd w:id="4"/>
     </w:p>
     <w:sectPr>
@@ -766,7 +1313,7 @@
       </w:pPr>
     </w:pPrDefault>
   </w:docDefaults>
-  <w:latentStyles w:defLockedState="0" w:defUIPriority="99" w:defSemiHidden="0" w:defUnhideWhenUsed="0" w:defQFormat="0" w:count="371">
+  <w:latentStyles w:defLockedState="0" w:defUIPriority="99" w:defSemiHidden="0" w:defUnhideWhenUsed="0" w:defQFormat="0" w:count="374">
     <w:lsdException w:name="Normal" w:uiPriority="0" w:qFormat="1"/>
     <w:lsdException w:name="heading 1" w:uiPriority="9" w:qFormat="1"/>
     <w:lsdException w:name="heading 2" w:semiHidden="1" w:uiPriority="9" w:unhideWhenUsed="1" w:qFormat="1"/>
@@ -872,7 +1419,6 @@
     <w:lsdException w:name="HTML Sample" w:semiHidden="1" w:unhideWhenUsed="1"/>
     <w:lsdException w:name="HTML Typewriter" w:semiHidden="1" w:unhideWhenUsed="1"/>
     <w:lsdException w:name="HTML Variable" w:semiHidden="1" w:unhideWhenUsed="1"/>
-    <w:lsdException w:name="Normal Table" w:semiHidden="1" w:unhideWhenUsed="1"/>
     <w:lsdException w:name="annotation subject" w:semiHidden="1" w:unhideWhenUsed="1"/>
     <w:lsdException w:name="No List" w:semiHidden="1" w:unhideWhenUsed="1"/>
     <w:lsdException w:name="Outline List 1" w:semiHidden="1" w:unhideWhenUsed="1"/>
@@ -917,7 +1463,6 @@
     <w:lsdException w:name="Table Professional" w:semiHidden="1" w:unhideWhenUsed="1"/>
     <w:lsdException w:name="Table Subtle 1" w:semiHidden="1" w:unhideWhenUsed="1"/>
     <w:lsdException w:name="Table Subtle 2" w:semiHidden="1" w:unhideWhenUsed="1"/>
-    <w:lsdException w:name="Table Web 1" w:semiHidden="1" w:unhideWhenUsed="1"/>
     <w:lsdException w:name="Table Web 2" w:semiHidden="1" w:unhideWhenUsed="1"/>
     <w:lsdException w:name="Table Web 3" w:semiHidden="1" w:unhideWhenUsed="1"/>
     <w:lsdException w:name="Balloon Text" w:semiHidden="1" w:unhideWhenUsed="1"/>
@@ -1138,6 +1683,9 @@
     <w:lsdException w:name="List Table 5 Dark Accent 6" w:uiPriority="50"/>
     <w:lsdException w:name="List Table 6 Colorful Accent 6" w:uiPriority="51"/>
     <w:lsdException w:name="List Table 7 Colorful Accent 6" w:uiPriority="52"/>
+    <w:lsdException w:name="Mention" w:semiHidden="1" w:unhideWhenUsed="1"/>
+    <w:lsdException w:name="Smart Hyperlink" w:semiHidden="1" w:unhideWhenUsed="1"/>
+    <w:lsdException w:name="Hashtag" w:semiHidden="1" w:unhideWhenUsed="1"/>
   </w:latentStyles>
   <w:style w:type="paragraph" w:default="1" w:styleId="Normal">
     <w:name w:val="Normal"/>

</xml_diff>

<commit_message>
Fixed Ray bug, various documentation
</commit_message>
<xml_diff>
--- a/Docs/MathsDemo Manual.docx
+++ b/Docs/MathsDemo Manual.docx
@@ -905,8 +905,16 @@
           </w:tcPr>
           <w:p>
             <w:r>
-              <w:t>Rotate Writs</w:t>
-            </w:r>
+              <w:t>Rotate Wri</w:t>
+            </w:r>
+            <w:r>
+              <w:t>s</w:t>
+            </w:r>
+            <w:r>
+              <w:t>t</w:t>
+            </w:r>
+            <w:bookmarkStart w:id="3" w:name="_GoBack"/>
+            <w:bookmarkEnd w:id="3"/>
           </w:p>
         </w:tc>
         <w:tc>
@@ -993,12 +1001,12 @@
       <w:pPr>
         <w:pStyle w:val="Heading1"/>
       </w:pPr>
-      <w:bookmarkStart w:id="3" w:name="_Ref482107046"/>
+      <w:bookmarkStart w:id="4" w:name="_Ref482107046"/>
       <w:r>
         <w:lastRenderedPageBreak/>
         <w:t>3D Game</w:t>
       </w:r>
-      <w:bookmarkEnd w:id="3"/>
+      <w:bookmarkEnd w:id="4"/>
     </w:p>
     <w:p>
       <w:r>
@@ -1283,8 +1291,6 @@
       <w:r>
         <w:t xml:space="preserve"> (rocket-&gt;camera, planet-&gt;camera, planet-&gt;planet-&gt;camera) and 3D rotation. It also demonstrates using view and projection matrices</w:t>
       </w:r>
-      <w:bookmarkStart w:id="4" w:name="_GoBack"/>
-      <w:bookmarkEnd w:id="4"/>
     </w:p>
     <w:sectPr>
       <w:pgSz w:w="11906" w:h="16838"/>
@@ -1419,6 +1425,7 @@
     <w:lsdException w:name="HTML Sample" w:semiHidden="1" w:unhideWhenUsed="1"/>
     <w:lsdException w:name="HTML Typewriter" w:semiHidden="1" w:unhideWhenUsed="1"/>
     <w:lsdException w:name="HTML Variable" w:semiHidden="1" w:unhideWhenUsed="1"/>
+    <w:lsdException w:name="Normal Table" w:semiHidden="1" w:unhideWhenUsed="1"/>
     <w:lsdException w:name="annotation subject" w:semiHidden="1" w:unhideWhenUsed="1"/>
     <w:lsdException w:name="No List" w:semiHidden="1" w:unhideWhenUsed="1"/>
     <w:lsdException w:name="Outline List 1" w:semiHidden="1" w:unhideWhenUsed="1"/>
@@ -1463,6 +1470,7 @@
     <w:lsdException w:name="Table Professional" w:semiHidden="1" w:unhideWhenUsed="1"/>
     <w:lsdException w:name="Table Subtle 1" w:semiHidden="1" w:unhideWhenUsed="1"/>
     <w:lsdException w:name="Table Subtle 2" w:semiHidden="1" w:unhideWhenUsed="1"/>
+    <w:lsdException w:name="Table Web 1" w:semiHidden="1" w:unhideWhenUsed="1"/>
     <w:lsdException w:name="Table Web 2" w:semiHidden="1" w:unhideWhenUsed="1"/>
     <w:lsdException w:name="Table Web 3" w:semiHidden="1" w:unhideWhenUsed="1"/>
     <w:lsdException w:name="Balloon Text" w:semiHidden="1" w:unhideWhenUsed="1"/>

</xml_diff>